<commit_message>
added doctor attacking behavior
</commit_message>
<xml_diff>
--- a/S1-Design-Document.docx
+++ b/S1-Design-Document.docx
@@ -14,7 +14,16 @@
           <w:sz w:val="20"/>
           <w:szCs w:val="20"/>
         </w:rPr>
-        <w:t>S1: Design of a new Agent: Wizard Doctor</w:t>
+        <w:t>S1: Design of</w:t>
+      </w:r>
+      <w:bookmarkStart w:id="0" w:name="_GoBack"/>
+      <w:bookmarkEnd w:id="0"/>
+      <w:r>
+        <w:rPr>
+          <w:sz w:val="20"/>
+          <w:szCs w:val="20"/>
+        </w:rPr>
+        <w:t xml:space="preserve"> new Agent: Wizard Doctor</w:t>
       </w:r>
     </w:p>
     <w:p>
@@ -44,12 +53,37 @@
         </w:rPr>
         <w:t xml:space="preserve">The </w:t>
       </w:r>
-      <w:r>
-        <w:rPr>
-          <w:sz w:val="20"/>
-          <w:szCs w:val="20"/>
-        </w:rPr>
-        <w:t>Witch_doctor class shares considerable similarity with Warrior class in such it has the ability to counter-attack once being attacked. Therefore, the Witch_doctor class inherits publicly from Warrior base class and calls Warrior::update and Warrior::describe in support of his “</w:t>
+      <w:proofErr w:type="spellStart"/>
+      <w:r>
+        <w:rPr>
+          <w:sz w:val="20"/>
+          <w:szCs w:val="20"/>
+        </w:rPr>
+        <w:t>Witch_doctor</w:t>
+      </w:r>
+      <w:proofErr w:type="spellEnd"/>
+      <w:r>
+        <w:rPr>
+          <w:sz w:val="20"/>
+          <w:szCs w:val="20"/>
+        </w:rPr>
+        <w:t xml:space="preserve"> class shares considerable similarity with Warrior class in such it has the ability to counter-attack once being attacked. Therefore, the </w:t>
+      </w:r>
+      <w:proofErr w:type="spellStart"/>
+      <w:r>
+        <w:rPr>
+          <w:sz w:val="20"/>
+          <w:szCs w:val="20"/>
+        </w:rPr>
+        <w:t>Witch_doctor</w:t>
+      </w:r>
+      <w:proofErr w:type="spellEnd"/>
+      <w:r>
+        <w:rPr>
+          <w:sz w:val="20"/>
+          <w:szCs w:val="20"/>
+        </w:rPr>
+        <w:t xml:space="preserve"> class inherits publicly from Warrior base class and calls Warrior::update and Warrior::describe in support of his “</w:t>
       </w:r>
       <w:r>
         <w:rPr>
@@ -64,7 +98,23 @@
           <w:sz w:val="20"/>
           <w:szCs w:val="20"/>
         </w:rPr>
-        <w:t>” behaviors. In addition, one can treat Witch_doctor as a “</w:t>
+        <w:t xml:space="preserve">” behaviors. In addition, one can treat </w:t>
+      </w:r>
+      <w:proofErr w:type="spellStart"/>
+      <w:r>
+        <w:rPr>
+          <w:sz w:val="20"/>
+          <w:szCs w:val="20"/>
+        </w:rPr>
+        <w:t>Witch_doctor</w:t>
+      </w:r>
+      <w:proofErr w:type="spellEnd"/>
+      <w:r>
+        <w:rPr>
+          <w:sz w:val="20"/>
+          <w:szCs w:val="20"/>
+        </w:rPr>
+        <w:t xml:space="preserve"> as a “</w:t>
       </w:r>
       <w:r>
         <w:rPr>
@@ -81,13 +131,23 @@
         </w:rPr>
         <w:t>” Warrior, and such feature is easily supported by adding a Boolean variable “</w:t>
       </w:r>
-      <w:r>
-        <w:rPr>
-          <w:b/>
-          <w:sz w:val="20"/>
-          <w:szCs w:val="20"/>
-        </w:rPr>
-        <w:t>bool healing</w:t>
+      <w:proofErr w:type="spellStart"/>
+      <w:r>
+        <w:rPr>
+          <w:b/>
+          <w:sz w:val="20"/>
+          <w:szCs w:val="20"/>
+        </w:rPr>
+        <w:t>bool</w:t>
+      </w:r>
+      <w:proofErr w:type="spellEnd"/>
+      <w:r>
+        <w:rPr>
+          <w:b/>
+          <w:sz w:val="20"/>
+          <w:szCs w:val="20"/>
+        </w:rPr>
+        <w:t xml:space="preserve"> healing</w:t>
       </w:r>
       <w:r>
         <w:rPr>
@@ -96,8 +156,6 @@
         </w:rPr>
         <w:t xml:space="preserve">” to support the addition of </w:t>
       </w:r>
-      <w:bookmarkStart w:id="0" w:name="_GoBack"/>
-      <w:bookmarkEnd w:id="0"/>
       <w:r>
         <w:rPr>
           <w:sz w:val="20"/>
@@ -105,20 +163,64 @@
         </w:rPr>
         <w:t>such new state. Our Warrior class is fitted with a “</w:t>
       </w:r>
-      <w:r>
-        <w:rPr>
-          <w:b/>
-          <w:sz w:val="20"/>
-          <w:szCs w:val="20"/>
-        </w:rPr>
-        <w:t>print_attack_word()</w:t>
-      </w:r>
-      <w:r>
-        <w:rPr>
-          <w:sz w:val="20"/>
-          <w:szCs w:val="20"/>
-        </w:rPr>
-        <w:t>” function that is overridden by Witch_doctor class for outputting his proper message while under attack without the need to rewrite Warrior::update function for such purpose.</w:t>
+      <w:proofErr w:type="spellStart"/>
+      <w:r>
+        <w:rPr>
+          <w:b/>
+          <w:sz w:val="20"/>
+          <w:szCs w:val="20"/>
+        </w:rPr>
+        <w:t>print_attack_</w:t>
+      </w:r>
+      <w:proofErr w:type="gramStart"/>
+      <w:r>
+        <w:rPr>
+          <w:b/>
+          <w:sz w:val="20"/>
+          <w:szCs w:val="20"/>
+        </w:rPr>
+        <w:t>word</w:t>
+      </w:r>
+      <w:proofErr w:type="spellEnd"/>
+      <w:r>
+        <w:rPr>
+          <w:b/>
+          <w:sz w:val="20"/>
+          <w:szCs w:val="20"/>
+        </w:rPr>
+        <w:t>(</w:t>
+      </w:r>
+      <w:proofErr w:type="gramEnd"/>
+      <w:r>
+        <w:rPr>
+          <w:b/>
+          <w:sz w:val="20"/>
+          <w:szCs w:val="20"/>
+        </w:rPr>
+        <w:t>)</w:t>
+      </w:r>
+      <w:r>
+        <w:rPr>
+          <w:sz w:val="20"/>
+          <w:szCs w:val="20"/>
+        </w:rPr>
+        <w:t xml:space="preserve">” function that is overridden by </w:t>
+      </w:r>
+      <w:proofErr w:type="spellStart"/>
+      <w:r>
+        <w:rPr>
+          <w:sz w:val="20"/>
+          <w:szCs w:val="20"/>
+        </w:rPr>
+        <w:t>Witch_doctor</w:t>
+      </w:r>
+      <w:proofErr w:type="spellEnd"/>
+      <w:r>
+        <w:rPr>
+          <w:sz w:val="20"/>
+          <w:szCs w:val="20"/>
+        </w:rPr>
+        <w:t xml:space="preserve"> class for outputting his proper message while under attack without the need to rewrite Warrior::update function for such purpose.</w:t>
       </w:r>
     </w:p>
     <w:p>
@@ -141,7 +243,71 @@
           <w:sz w:val="20"/>
           <w:szCs w:val="20"/>
         </w:rPr>
-        <w:t>Agent::gain_health(int curing_strength)</w:t>
+        <w:t>Agent::</w:t>
+      </w:r>
+      <w:proofErr w:type="spellStart"/>
+      <w:r>
+        <w:rPr>
+          <w:b/>
+          <w:sz w:val="20"/>
+          <w:szCs w:val="20"/>
+        </w:rPr>
+        <w:t>gain_</w:t>
+      </w:r>
+      <w:proofErr w:type="gramStart"/>
+      <w:r>
+        <w:rPr>
+          <w:b/>
+          <w:sz w:val="20"/>
+          <w:szCs w:val="20"/>
+        </w:rPr>
+        <w:t>health</w:t>
+      </w:r>
+      <w:proofErr w:type="spellEnd"/>
+      <w:r>
+        <w:rPr>
+          <w:b/>
+          <w:sz w:val="20"/>
+          <w:szCs w:val="20"/>
+        </w:rPr>
+        <w:t>(</w:t>
+      </w:r>
+      <w:proofErr w:type="spellStart"/>
+      <w:proofErr w:type="gramEnd"/>
+      <w:r>
+        <w:rPr>
+          <w:b/>
+          <w:sz w:val="20"/>
+          <w:szCs w:val="20"/>
+        </w:rPr>
+        <w:t>int</w:t>
+      </w:r>
+      <w:proofErr w:type="spellEnd"/>
+      <w:r>
+        <w:rPr>
+          <w:b/>
+          <w:sz w:val="20"/>
+          <w:szCs w:val="20"/>
+        </w:rPr>
+        <w:t xml:space="preserve"> </w:t>
+      </w:r>
+      <w:proofErr w:type="spellStart"/>
+      <w:r>
+        <w:rPr>
+          <w:b/>
+          <w:sz w:val="20"/>
+          <w:szCs w:val="20"/>
+        </w:rPr>
+        <w:t>curing_strength</w:t>
+      </w:r>
+      <w:proofErr w:type="spellEnd"/>
+      <w:r>
+        <w:rPr>
+          <w:b/>
+          <w:sz w:val="20"/>
+          <w:szCs w:val="20"/>
+        </w:rPr>
+        <w:t>)</w:t>
       </w:r>
       <w:r>
         <w:rPr>
@@ -165,13 +331,41 @@
         </w:rPr>
         <w:t xml:space="preserve">” state, </w:t>
       </w:r>
-      <w:r>
-        <w:rPr>
-          <w:b/>
-          <w:sz w:val="20"/>
-          <w:szCs w:val="20"/>
-        </w:rPr>
-        <w:t>bool is_attacking()</w:t>
+      <w:proofErr w:type="spellStart"/>
+      <w:r>
+        <w:rPr>
+          <w:b/>
+          <w:sz w:val="20"/>
+          <w:szCs w:val="20"/>
+        </w:rPr>
+        <w:t>bool</w:t>
+      </w:r>
+      <w:proofErr w:type="spellEnd"/>
+      <w:r>
+        <w:rPr>
+          <w:b/>
+          <w:sz w:val="20"/>
+          <w:szCs w:val="20"/>
+        </w:rPr>
+        <w:t xml:space="preserve"> </w:t>
+      </w:r>
+      <w:proofErr w:type="spellStart"/>
+      <w:r>
+        <w:rPr>
+          <w:b/>
+          <w:sz w:val="20"/>
+          <w:szCs w:val="20"/>
+        </w:rPr>
+        <w:t>is_attacking</w:t>
+      </w:r>
+      <w:proofErr w:type="spellEnd"/>
+      <w:r>
+        <w:rPr>
+          <w:b/>
+          <w:sz w:val="20"/>
+          <w:szCs w:val="20"/>
+        </w:rPr>
+        <w:t>()</w:t>
       </w:r>
       <w:r>
         <w:rPr>
@@ -192,22 +386,100 @@
           <w:sz w:val="20"/>
           <w:szCs w:val="20"/>
         </w:rPr>
-        <w:t xml:space="preserve"> a “Fat Interface” approach whose default return value is false, and has been overridden in Warrior hierarchy to return the proper value. Such approach is adopted to avoid the need of exposing Warrior’s internal implementation. Finally, in order for Witch_doctor to know the current health of the Agents, the function “</w:t>
-      </w:r>
-      <w:r>
-        <w:rPr>
-          <w:b/>
-          <w:sz w:val="20"/>
-          <w:szCs w:val="20"/>
-        </w:rPr>
-        <w:t>int get_health()</w:t>
-      </w:r>
-      <w:r>
-        <w:rPr>
-          <w:sz w:val="20"/>
-          <w:szCs w:val="20"/>
-        </w:rPr>
-        <w:t>” has been added in Agent base class. In Agent_factory class, the changes are minimal to support the addition of the new Agent.</w:t>
+        <w:t xml:space="preserve"> a “Fat Interface” approach whose default return value is false, and has been overridden in Warrior hierarchy to return the proper value. Such approach is adopted to avoid the need of exposing Warrior’s internal implementation. Finally, in order for </w:t>
+      </w:r>
+      <w:proofErr w:type="spellStart"/>
+      <w:r>
+        <w:rPr>
+          <w:sz w:val="20"/>
+          <w:szCs w:val="20"/>
+        </w:rPr>
+        <w:t>Witch_doctor</w:t>
+      </w:r>
+      <w:proofErr w:type="spellEnd"/>
+      <w:r>
+        <w:rPr>
+          <w:sz w:val="20"/>
+          <w:szCs w:val="20"/>
+        </w:rPr>
+        <w:t xml:space="preserve"> to know the current health of the Agents, the function “</w:t>
+      </w:r>
+      <w:proofErr w:type="spellStart"/>
+      <w:r>
+        <w:rPr>
+          <w:b/>
+          <w:sz w:val="20"/>
+          <w:szCs w:val="20"/>
+        </w:rPr>
+        <w:t>int</w:t>
+      </w:r>
+      <w:proofErr w:type="spellEnd"/>
+      <w:r>
+        <w:rPr>
+          <w:b/>
+          <w:sz w:val="20"/>
+          <w:szCs w:val="20"/>
+        </w:rPr>
+        <w:t xml:space="preserve"> </w:t>
+      </w:r>
+      <w:proofErr w:type="spellStart"/>
+      <w:r>
+        <w:rPr>
+          <w:b/>
+          <w:sz w:val="20"/>
+          <w:szCs w:val="20"/>
+        </w:rPr>
+        <w:t>get_</w:t>
+      </w:r>
+      <w:proofErr w:type="gramStart"/>
+      <w:r>
+        <w:rPr>
+          <w:b/>
+          <w:sz w:val="20"/>
+          <w:szCs w:val="20"/>
+        </w:rPr>
+        <w:t>health</w:t>
+      </w:r>
+      <w:proofErr w:type="spellEnd"/>
+      <w:r>
+        <w:rPr>
+          <w:b/>
+          <w:sz w:val="20"/>
+          <w:szCs w:val="20"/>
+        </w:rPr>
+        <w:t>(</w:t>
+      </w:r>
+      <w:proofErr w:type="gramEnd"/>
+      <w:r>
+        <w:rPr>
+          <w:b/>
+          <w:sz w:val="20"/>
+          <w:szCs w:val="20"/>
+        </w:rPr>
+        <w:t>)</w:t>
+      </w:r>
+      <w:r>
+        <w:rPr>
+          <w:sz w:val="20"/>
+          <w:szCs w:val="20"/>
+        </w:rPr>
+        <w:t xml:space="preserve">” has been added in Agent base class. In </w:t>
+      </w:r>
+      <w:proofErr w:type="spellStart"/>
+      <w:r>
+        <w:rPr>
+          <w:sz w:val="20"/>
+          <w:szCs w:val="20"/>
+        </w:rPr>
+        <w:t>Agent_factory</w:t>
+      </w:r>
+      <w:proofErr w:type="spellEnd"/>
+      <w:r>
+        <w:rPr>
+          <w:sz w:val="20"/>
+          <w:szCs w:val="20"/>
+        </w:rPr>
+        <w:t xml:space="preserve"> class, the changes are minimal to support the addition of the new Agent.</w:t>
       </w:r>
     </w:p>
     <w:p>
@@ -222,7 +494,23 @@
           <w:sz w:val="20"/>
           <w:szCs w:val="20"/>
         </w:rPr>
-        <w:t>Few modifications has been done in Model and Controller. First, in order to get the Agent pointer who is within the Witch_doctor’s range, whose state is “</w:t>
+        <w:t xml:space="preserve">Few modifications has been done in Model and Controller. First, in order to get the Agent pointer who is within the </w:t>
+      </w:r>
+      <w:proofErr w:type="spellStart"/>
+      <w:r>
+        <w:rPr>
+          <w:sz w:val="20"/>
+          <w:szCs w:val="20"/>
+        </w:rPr>
+        <w:t>Witch_doctor’s</w:t>
+      </w:r>
+      <w:proofErr w:type="spellEnd"/>
+      <w:r>
+        <w:rPr>
+          <w:sz w:val="20"/>
+          <w:szCs w:val="20"/>
+        </w:rPr>
+        <w:t xml:space="preserve"> range, whose state is “</w:t>
       </w:r>
       <w:r>
         <w:rPr>
@@ -239,6 +527,7 @@
         </w:rPr>
         <w:t>”, and whose health is weakest, function “</w:t>
       </w:r>
+      <w:proofErr w:type="spellStart"/>
       <w:r>
         <w:rPr>
           <w:b/>
@@ -247,6 +536,7 @@
         </w:rPr>
         <w:t>get_weakest_agent_in_range</w:t>
       </w:r>
+      <w:proofErr w:type="spellEnd"/>
       <w:r>
         <w:rPr>
           <w:sz w:val="20"/>
@@ -281,7 +571,23 @@
           <w:sz w:val="20"/>
           <w:szCs w:val="20"/>
         </w:rPr>
-        <w:t>” is done with little effort for giving user command over the new Witch_doctor Agent type.</w:t>
+        <w:t xml:space="preserve">” is done with little effort for giving user command over the new </w:t>
+      </w:r>
+      <w:proofErr w:type="spellStart"/>
+      <w:r>
+        <w:rPr>
+          <w:sz w:val="20"/>
+          <w:szCs w:val="20"/>
+        </w:rPr>
+        <w:t>Witch_doctor</w:t>
+      </w:r>
+      <w:proofErr w:type="spellEnd"/>
+      <w:r>
+        <w:rPr>
+          <w:sz w:val="20"/>
+          <w:szCs w:val="20"/>
+        </w:rPr>
+        <w:t xml:space="preserve"> Agent type.</w:t>
       </w:r>
     </w:p>
     <w:sectPr>

</xml_diff>